<commit_message>
Update REGULATIONS ON TRAINING AND ACADEMICS AT UNDERGRADUATE AND COLLEGE LEVELS.docx
</commit_message>
<xml_diff>
--- a/REGULATIONS ON TRAINING AND ACADEMICS AT UNDERGRADUATE AND COLLEGE LEVELS.docx
+++ b/REGULATIONS ON TRAINING AND ACADEMICS AT UNDERGRADUATE AND COLLEGE LEVELS.docx
@@ -158,7 +158,7 @@
         </w:rPr>
         <w:t> </w:t>
       </w:r>
-      <w:hyperlink r:id="rId5" w:history="1">
+      <w:hyperlink r:id="rId6" w:history="1">
         <w:r>
           <w:rPr>
             <w:rFonts w:cstheme="minorHAnsi"/>
@@ -212,7 +212,7 @@
         </w:rPr>
         <w:t xml:space="preserve">, </w:t>
       </w:r>
-      <w:hyperlink r:id="rId6" w:history="1">
+      <w:hyperlink r:id="rId7" w:history="1">
         <w:r>
           <w:rPr>
             <w:rFonts w:cstheme="minorHAnsi"/>
@@ -275,7 +275,7 @@
         </w:rPr>
         <w:t xml:space="preserve"> </w:t>
       </w:r>
-      <w:hyperlink r:id="rId7" w:history="1">
+      <w:hyperlink r:id="rId8" w:history="1">
         <w:r>
           <w:rPr>
             <w:rFonts w:cstheme="minorHAnsi"/>
@@ -292,7 +292,7 @@
         </w:rPr>
         <w:t>, </w:t>
       </w:r>
-      <w:hyperlink r:id="rId8" w:history="1">
+      <w:hyperlink r:id="rId9" w:history="1">
         <w:r>
           <w:rPr>
             <w:rFonts w:cstheme="minorHAnsi"/>
@@ -389,7 +389,7 @@
         </w:rPr>
         <w:t> </w:t>
       </w:r>
-      <w:hyperlink r:id="rId9" w:history="1">
+      <w:hyperlink r:id="rId10" w:history="1">
         <w:r>
           <w:rPr>
             <w:rFonts w:cstheme="minorHAnsi"/>
@@ -448,7 +448,7 @@
         </w:rPr>
         <w:t xml:space="preserve">regulations, published at </w:t>
       </w:r>
-      <w:hyperlink r:id="rId10" w:history="1">
+      <w:hyperlink r:id="rId11" w:history="1">
         <w:r>
           <w:rPr>
             <w:rStyle w:val="Hyperlink"/>
@@ -953,35 +953,125 @@
           <w:szCs w:val="20"/>
         </w:rPr>
         <w:lastRenderedPageBreak/>
-        <w:t>has expired but it has not been more than 10 years since the year they entered a regular program. Part-time student can be considered to switch to remote training.</w:t>
-      </w:r>
-      <w:r>
-        <w:rPr>
-          <w:rFonts w:ascii="Roboto" w:eastAsia="Times New Roman" w:hAnsi="Roboto" w:cs="Times New Roman"/>
-          <w:color w:val="000000"/>
-          <w:sz w:val="20"/>
-          <w:szCs w:val="20"/>
+        <w:t xml:space="preserve">has expired but it has not been more than 10 years since the year they entered a regular program. Part-time student can be considered to switch to remote training. </w:t>
+      </w:r>
+    </w:p>
+    <w:p>
+      <w:pPr>
+        <w:pStyle w:val="Heading2"/>
+      </w:pPr>
+      <w:r>
+        <w:rPr>
+          <w:lang w:val="en"/>
+        </w:rPr>
+        <w:t>Article 5. Training time and plan</w:t>
+      </w:r>
+    </w:p>
+    <w:p>
+      <w:r>
+        <w:rPr>
+          <w:rStyle w:val="Heading3Char"/>
+        </w:rPr>
+        <w:t>5.1 Organizing semesters</w:t>
+      </w:r>
+      <w:r>
+        <w:rPr>
+          <w:rStyle w:val="Heading3Char"/>
+        </w:rPr>
+        <w:br/>
+      </w:r>
+      <w:r>
+        <w:t>Official semesters:</w:t>
+      </w:r>
+    </w:p>
+    <w:p>
+      <w:r>
+        <w:t>- Semester 1: includes 15 weeks of study and 2-3 weeks of course assessment</w:t>
+      </w:r>
+    </w:p>
+    <w:p>
+      <w:r>
+        <w:t>- Semester 2: includes 15 weeks of study and 2-3 weeks of course assessment</w:t>
+      </w:r>
+    </w:p>
+    <w:p>
+      <w:r>
+        <w:t>- Summer Semester: 8 weeks for internship subjects (TTTN/TT) outside the campus</w:t>
+      </w:r>
+    </w:p>
+    <w:p>
+      <w:r>
+        <w:t>In addition, extra semesters (optional) include 5-10 weeks of study and 1-3 weeks of subject assessment. In the extra semesters, project, internship (TTTN/TT), and graduation thesis (LVTN) subjects are not available.</w:t>
+      </w:r>
+    </w:p>
+    <w:p>
+      <w:r>
+        <w:t>Extra semesters:</w:t>
+      </w:r>
+    </w:p>
+    <w:p>
+      <w:r>
+        <w:t>- Overtime Semester: organize after-school subjects in parallel with semester 1 and semester 2</w:t>
+      </w:r>
+    </w:p>
+    <w:p>
+      <w:r>
+        <w:t>- Summer Semester: organize courses during the summer time</w:t>
+      </w:r>
+    </w:p>
+    <w:p>
+      <w:r>
+        <w:t>- Additional Semester which is held in the period between 2 main semesters</w:t>
+      </w:r>
+    </w:p>
+    <w:p>
+      <w:r>
+        <w:t>Exchange, transfer students (master's students), transfer students, ... are allowed to attend together (optional) with the main semester class and are considered to be in attendance.</w:t>
+      </w:r>
+    </w:p>
+    <w:p>
+      <w:r>
+        <w:t>The annual plan for organizing training activities is specified in the School Year Chart, which is organized by the Academic Affairs Office together with other units. The Principal of university will promulgate this plan for all levels and types of training in the university.</w:t>
+      </w:r>
+    </w:p>
+    <w:p>
+      <w:r>
+        <w:rPr>
+          <w:rStyle w:val="Heading3Char"/>
+        </w:rPr>
+        <w:t>5.2 Standard training time</w:t>
+      </w:r>
+      <w:r>
+        <w:rPr>
+          <w:rStyle w:val="Heading3Char"/>
+        </w:rPr>
+        <w:br/>
+      </w:r>
+      <w:r>
+        <w:t>The standard training time is the number of semesters (Nhkc) designed so that an average student can complete the educational program of a discipline being held at the school, according to a training form and a specific type of degree (see Table 1)</w:t>
+      </w:r>
+      <w:r>
+        <w:t>.</w:t>
+      </w:r>
+    </w:p>
+    <w:p/>
+    <w:p>
+      <w:r>
+        <w:t>Programs are standardized with 16 credits per semester. Affiliate and cooperation programs are converted according to the characteristics and origin of each program.</w:t>
+      </w:r>
+    </w:p>
+    <w:p>
+      <w:r>
+        <w:rPr>
+          <w:rStyle w:val="Heading3Char"/>
         </w:rPr>
         <w:t xml:space="preserve"> </w:t>
       </w:r>
-    </w:p>
-    <w:p>
-      <w:pPr>
-        <w:pStyle w:val="Heading2"/>
-      </w:pPr>
-      <w:r>
-        <w:rPr>
-          <w:lang w:val="en"/>
-        </w:rPr>
-        <w:t>Article 5. Training time and plan</w:t>
-      </w:r>
-    </w:p>
-    <w:p>
       <w:r>
         <w:rPr>
           <w:rStyle w:val="Heading3Char"/>
         </w:rPr>
-        <w:t>5.1 Organizing semesters</w:t>
+        <w:t>5.3 Planning Training Time</w:t>
       </w:r>
       <w:r>
         <w:rPr>
@@ -990,112 +1080,7 @@
         <w:br/>
       </w:r>
       <w:r>
-        <w:t>Official semesters:</w:t>
-      </w:r>
-    </w:p>
-    <w:p>
-      <w:r>
-        <w:t>- Semester 1: includes 15 weeks of study and 2-3 weeks of course assessment</w:t>
-      </w:r>
-    </w:p>
-    <w:p>
-      <w:r>
-        <w:t>- Semester 2: includes 15 weeks of study and 2-3 weeks of course assessment</w:t>
-      </w:r>
-    </w:p>
-    <w:p>
-      <w:r>
-        <w:t>- Summer Semester: 8 weeks for internship subjects (TTTN/TT) outside the campus</w:t>
-      </w:r>
-    </w:p>
-    <w:p>
-      <w:r>
-        <w:t>In addition, extra semesters (optional) include 5-10 weeks of study and 1-3 weeks of subject assessment. In the extra semesters, project, internship (TTTN/TT), and graduation thesis (LVTN) subjects are not available.</w:t>
-      </w:r>
-    </w:p>
-    <w:p>
-      <w:r>
-        <w:t>Extra semesters:</w:t>
-      </w:r>
-    </w:p>
-    <w:p>
-      <w:r>
-        <w:t>- Overtime Semester: organize after-school subjects in parallel with semester 1 and semester 2</w:t>
-      </w:r>
-    </w:p>
-    <w:p>
-      <w:r>
-        <w:t>- Summer Semester: organize courses during the summer time</w:t>
-      </w:r>
-    </w:p>
-    <w:p>
-      <w:r>
-        <w:t>- Additional Semester which is held in the period between 2 main semesters</w:t>
-      </w:r>
-    </w:p>
-    <w:p>
-      <w:r>
-        <w:t>Exchange, transfer students (master's students), transfer students, ... are allowed to attend together (optional) with the main semester class and are considered to be in attendance.</w:t>
-      </w:r>
-    </w:p>
-    <w:p>
-      <w:r>
-        <w:t>The annual plan for organizing training activities is specified in the School Year Chart, which is organized by the Academic Affairs Office together with other units. The Principal of university will promulgate this plan for all levels and types of training in the university.</w:t>
-      </w:r>
-    </w:p>
-    <w:p>
-      <w:r>
-        <w:rPr>
-          <w:rStyle w:val="Heading3Char"/>
-        </w:rPr>
-        <w:t>5.2 Standard training time</w:t>
-      </w:r>
-      <w:r>
-        <w:rPr>
-          <w:rStyle w:val="Heading3Char"/>
-        </w:rPr>
-        <w:br/>
-      </w:r>
-      <w:r>
-        <w:t xml:space="preserve">The standard training time is the number of semesters (Nhkc) designed so that an average student can complete the educational program of a discipline being held at the school, according to a training form and a specific type of degree (see </w:t>
-      </w:r>
-      <w:r>
-        <w:t>Table 1)</w:t>
-      </w:r>
-      <w:r>
-        <w:t>.</w:t>
-      </w:r>
-    </w:p>
-    <w:p/>
-    <w:p>
-      <w:r>
-        <w:t>Programs are standardized with 16 credits per semester. Affiliate and cooperation programs are converted according to the characteristics and origin of each program.</w:t>
-      </w:r>
-    </w:p>
-    <w:p>
-      <w:r>
-        <w:rPr>
-          <w:rStyle w:val="Heading3Char"/>
-        </w:rPr>
-        <w:t xml:space="preserve"> </w:t>
-      </w:r>
-      <w:r>
-        <w:rPr>
-          <w:rStyle w:val="Heading3Char"/>
-        </w:rPr>
-        <w:t>5.3 Planning Training Time</w:t>
-      </w:r>
-      <w:r>
-        <w:rPr>
-          <w:rStyle w:val="Heading3Char"/>
-        </w:rPr>
-        <w:br/>
-      </w:r>
-      <w:r>
-        <w:t>Planned training time (Nkh) is the total number of semesters designed according to the instructional plan for students enrolled in a training course in a particular form of training (see Table</w:t>
-      </w:r>
-      <w:r>
-        <w:t xml:space="preserve"> 1).</w:t>
+        <w:t>Planned training time (Nkh) is the total number of semesters designed according to the instructional plan for students enrolled in a training course in a particular form of training (see Table 1).</w:t>
       </w:r>
     </w:p>
     <w:p>
@@ -5191,10 +5176,7 @@
         <w:pStyle w:val="Heading3"/>
       </w:pPr>
       <w:r>
-        <w:t xml:space="preserve">7.2 </w:t>
-      </w:r>
-      <w:r>
-        <w:t>Tuition payment</w:t>
+        <w:t>7.2 Tuition payment</w:t>
       </w:r>
     </w:p>
     <w:p>
@@ -5456,10 +5438,7 @@
       </w:pPr>
       <w:bookmarkStart w:id="1" w:name="_Toc443556946"/>
       <w:r>
-        <w:t xml:space="preserve">9.2 </w:t>
-      </w:r>
-      <w:r>
-        <w:t>Design credits for one main semester</w:t>
+        <w:t>9.2 Design credits for one main semester</w:t>
       </w:r>
     </w:p>
     <w:p>
@@ -5472,10 +5451,7 @@
         <w:pStyle w:val="Heading3"/>
       </w:pPr>
       <w:r>
-        <w:t xml:space="preserve">9.3 </w:t>
-      </w:r>
-      <w:r>
-        <w:t>Maximum credits for one main semester</w:t>
+        <w:t>9.3 Maximum credits for one main semester</w:t>
       </w:r>
     </w:p>
     <w:p>
@@ -6520,10 +6496,7 @@
         <w:t xml:space="preserve">MT subjects are organized in the first or second year as planned by the Center for </w:t>
       </w:r>
       <w:r>
-        <w:t xml:space="preserve">Millitary Training </w:t>
-      </w:r>
-      <w:r>
-        <w:t>–</w:t>
+        <w:t>Millitary Training –</w:t>
       </w:r>
       <w:r>
         <w:t xml:space="preserve"> </w:t>
@@ -6880,13 +6853,7 @@
         <w:rPr>
           <w:lang w:val="en"/>
         </w:rPr>
-        <w:t xml:space="preserve"> </w:t>
-      </w:r>
-      <w:r>
-        <w:rPr>
-          <w:lang w:val="en"/>
-        </w:rPr>
-        <w:t xml:space="preserve">as </w:t>
+        <w:t xml:space="preserve"> as </w:t>
       </w:r>
       <w:r>
         <w:rPr>
@@ -10558,8 +10525,6 @@
     </w:p>
     <w:p>
       <w:pPr>
-        <w:shd w:val="clear" w:color="auto" w:fill="ECECEC"/>
-        <w:spacing w:before="30" w:after="100" w:afterAutospacing="1" w:line="240" w:lineRule="atLeast"/>
         <w:rPr>
           <w:rStyle w:val="Heading3Char"/>
         </w:rPr>
@@ -10577,58 +10542,26 @@
         <w:br/>
       </w:r>
       <w:r>
-        <w:rPr>
-          <w:rFonts w:ascii="Roboto" w:eastAsia="Times New Roman" w:hAnsi="Roboto" w:cs="Times New Roman"/>
-          <w:color w:val="000000"/>
-          <w:sz w:val="20"/>
-          <w:szCs w:val="20"/>
-        </w:rPr>
-        <w:t>Danh sách sinh viên chính thức tham dự đánh giá môn học như kiểm tra, thi, bảo vệ đồ án, bảo vệ luận văn, … (gọi chung là danh sách dự thi) do PĐT phát hành. Trường hợp có lý do đặc biệt, SV không có tên trong danh sách dự thi được PĐT cấp Giấy cho phép thi. Chỉ các SV có tên trong danh sách dự thi hoặc có giấy cho phép thi mới được tham dự đánh giá môn học. GV và CBCT không được tự ý thêm tên vào danh sách dự thi và không cho phép SV không có tên trong danh sách dự thi hoặc không có giấy cho phép thi tham dự đánh giá môn học.</w:t>
-      </w:r>
-      <w:r>
-        <w:rPr>
-          <w:rFonts w:ascii="Roboto" w:eastAsia="Times New Roman" w:hAnsi="Roboto" w:cs="Times New Roman"/>
-          <w:color w:val="000000"/>
-          <w:sz w:val="20"/>
-          <w:szCs w:val="20"/>
-        </w:rPr>
+        <w:t>The list of students officially attending the assessment of subjects such as examination, examination, project protection, thesis protection, ... (collectively, the list of entries) issued by the AAO.  In case of special reasons, students are not on the list of candidates granted a license by the AAO.  Only students who are on the list of candidates or have a permit to take the test can participate in the assessment of the subject. Teachers and examiners are not allowed to arbitrarily add names to the list of candidates and do not allow students who are not on the list of candidates or do not have a permit to take the exam to take the subject assessment.</w:t>
+      </w:r>
+      <w:r>
         <w:br/>
-        <w:t>SV tham dự kiểm tra/thi phải ký tên vào danh sách dự thi hoặc giấy cho phép thi. Các trường hợp không có chữ ký được xem là vắng mặt.</w:t>
-      </w:r>
-      <w:r>
-        <w:rPr>
-          <w:rFonts w:ascii="Roboto" w:eastAsia="Times New Roman" w:hAnsi="Roboto" w:cs="Times New Roman"/>
-          <w:color w:val="000000"/>
-          <w:sz w:val="20"/>
-          <w:szCs w:val="20"/>
-        </w:rPr>
+      </w:r>
+      <w:r>
+        <w:t>Students participating in the examination/exam must sign the list of entries or permits for the exam. Cases where there is no signature are considered absent.</w:t>
+      </w:r>
+      <w:r>
         <w:br/>
-        <w:t>Môn học được đánh giá là đạt khi có điểm tổng kết môn học từ 5,0 trở lên hoặc có điểm MT hay điểm DT.</w:t>
-      </w:r>
-      <w:r>
-        <w:rPr>
-          <w:rFonts w:ascii="Roboto" w:eastAsia="Times New Roman" w:hAnsi="Roboto" w:cs="Times New Roman"/>
-          <w:color w:val="000000"/>
-          <w:sz w:val="20"/>
-          <w:szCs w:val="20"/>
-        </w:rPr>
+        <w:t>The subject is assessed as pass having a grade of 5.0 or higher or having an MT or DT score. The school/faculty/department has the right to perform cross-making and cross-marking.</w:t>
+      </w:r>
+      <w:r>
         <w:br/>
-        <w:t>Nhà trường/Khoa/Bộ môn có quyền thực hiện việc ra đề chéo và việc chấm chéo.</w:t>
-      </w:r>
-      <w:r>
-        <w:rPr>
-          <w:rFonts w:ascii="Roboto" w:eastAsia="Times New Roman" w:hAnsi="Roboto" w:cs="Times New Roman"/>
-          <w:color w:val="000000"/>
-          <w:sz w:val="20"/>
-          <w:szCs w:val="20"/>
-        </w:rPr>
-        <w:br/>
       </w:r>
       <w:r>
         <w:rPr>
           <w:rStyle w:val="Heading3Char"/>
         </w:rPr>
-        <w:t>15.2 Điểm thành phần, điểm tổng kết môn học</w:t>
+        <w:t>15.2 Component points, subject summary scores</w:t>
       </w:r>
     </w:p>
     <w:p>
@@ -10871,7 +10804,25 @@
           <w:szCs w:val="20"/>
         </w:rPr>
         <w:br/>
-        <w:t>Sau ngày thi chậm nhất 2 tuần, GV giảng dạy chính của nhóm lớp môn học chịu trách nhiệm nhập điểm trên hệ thống trực tuyến và nộp về Khoa/PĐT bảng điểm tổng kết chính thức (có chữ ký của GV và Bộ môn/Khoa). Đối với các môn không có ngày thi, thời hạn nộp là khi kết thúc tuần tổ chức thi cuối cùng.</w:t>
+        <w:t>Sau ngày thi chậm nhất 2 tuần, GV giảng dạy chính của nhóm lớp môn học chịu trách nhiệm nhập điểm trên hệ thống trực tuyến và nộp về Khoa/</w:t>
+      </w:r>
+      <w:r>
+        <w:rPr>
+          <w:rFonts w:ascii="Roboto" w:eastAsia="Times New Roman" w:hAnsi="Roboto" w:cs="Times New Roman"/>
+          <w:color w:val="333333"/>
+          <w:sz w:val="20"/>
+          <w:szCs w:val="20"/>
+        </w:rPr>
+        <w:t>AAO</w:t>
+      </w:r>
+      <w:r>
+        <w:rPr>
+          <w:rFonts w:ascii="Roboto" w:eastAsia="Times New Roman" w:hAnsi="Roboto" w:cs="Times New Roman"/>
+          <w:color w:val="333333"/>
+          <w:sz w:val="20"/>
+          <w:szCs w:val="20"/>
+        </w:rPr>
+        <w:t xml:space="preserve"> bảng điểm tổng kết chính thức (có chữ ký của GV và Bộ môn/Khoa). Đối với các môn không có ngày thi, thời hạn nộp là khi kết thúc tuần tổ chức thi cuối cùng.</w:t>
       </w:r>
       <w:r>
         <w:rPr>
@@ -10911,7 +10862,7 @@
           <w:szCs w:val="20"/>
         </w:rPr>
         <w:br/>
-        <w:t>- Điểm chính thức do PĐT công bố tại cổng thông tin đào tạo của trường.</w:t>
+        <w:t xml:space="preserve">- Điểm chính thức do </w:t>
       </w:r>
       <w:r>
         <w:rPr>
@@ -10920,8 +10871,26 @@
           <w:sz w:val="20"/>
           <w:szCs w:val="20"/>
         </w:rPr>
+        <w:t>AAO</w:t>
+      </w:r>
+      <w:r>
+        <w:rPr>
+          <w:rFonts w:ascii="Roboto" w:eastAsia="Times New Roman" w:hAnsi="Roboto" w:cs="Times New Roman"/>
+          <w:color w:val="333333"/>
+          <w:sz w:val="20"/>
+          <w:szCs w:val="20"/>
+        </w:rPr>
+        <w:t xml:space="preserve"> công bố tại cổng thông tin đào tạo của trường.</w:t>
+      </w:r>
+      <w:r>
+        <w:rPr>
+          <w:rFonts w:ascii="Roboto" w:eastAsia="Times New Roman" w:hAnsi="Roboto" w:cs="Times New Roman"/>
+          <w:color w:val="333333"/>
+          <w:sz w:val="20"/>
+          <w:szCs w:val="20"/>
+        </w:rPr>
         <w:br/>
-        <w:t>- Bảng điểm được Bộ môn/Khoa/Trung tâm/VPĐTQT thông báo.</w:t>
+        <w:t>- Bảng điểm được Bộ môn/Khoa/Trung tâm/V</w:t>
       </w:r>
       <w:r>
         <w:rPr>
@@ -10930,8 +10899,62 @@
           <w:sz w:val="20"/>
           <w:szCs w:val="20"/>
         </w:rPr>
+        <w:t>AAO</w:t>
+      </w:r>
+      <w:r>
+        <w:rPr>
+          <w:rFonts w:ascii="Roboto" w:eastAsia="Times New Roman" w:hAnsi="Roboto" w:cs="Times New Roman"/>
+          <w:color w:val="333333"/>
+          <w:sz w:val="20"/>
+          <w:szCs w:val="20"/>
+        </w:rPr>
+        <w:t>QT thông báo.</w:t>
+      </w:r>
+      <w:r>
+        <w:rPr>
+          <w:rFonts w:ascii="Roboto" w:eastAsia="Times New Roman" w:hAnsi="Roboto" w:cs="Times New Roman"/>
+          <w:color w:val="333333"/>
+          <w:sz w:val="20"/>
+          <w:szCs w:val="20"/>
+        </w:rPr>
         <w:br/>
-        <w:t>Các bản gốc của danh sách dự thi, bảng ghi điểm chính thức được lưu trữ dài hạn tại PĐT. Kết quả đánh giá môn học, ĐTBHK, ĐTBTL, số TCTL, … được PĐT cập nhật hệ thống cơ sở dữ liệu trung tâm của trường và công bố trên cổng thông tin đào tạo.</w:t>
+        <w:t xml:space="preserve">Các bản gốc của danh sách dự thi, bảng ghi điểm chính thức được lưu trữ dài hạn tại </w:t>
+      </w:r>
+      <w:r>
+        <w:rPr>
+          <w:rFonts w:ascii="Roboto" w:eastAsia="Times New Roman" w:hAnsi="Roboto" w:cs="Times New Roman"/>
+          <w:color w:val="333333"/>
+          <w:sz w:val="20"/>
+          <w:szCs w:val="20"/>
+        </w:rPr>
+        <w:t>AAO</w:t>
+      </w:r>
+      <w:r>
+        <w:rPr>
+          <w:rFonts w:ascii="Roboto" w:eastAsia="Times New Roman" w:hAnsi="Roboto" w:cs="Times New Roman"/>
+          <w:color w:val="333333"/>
+          <w:sz w:val="20"/>
+          <w:szCs w:val="20"/>
+        </w:rPr>
+        <w:t xml:space="preserve">. Kết quả đánh giá môn học, ĐTBHK, ĐTBTL, số TCTL, … được </w:t>
+      </w:r>
+      <w:r>
+        <w:rPr>
+          <w:rFonts w:ascii="Roboto" w:eastAsia="Times New Roman" w:hAnsi="Roboto" w:cs="Times New Roman"/>
+          <w:color w:val="333333"/>
+          <w:sz w:val="20"/>
+          <w:szCs w:val="20"/>
+        </w:rPr>
+        <w:t>AAO</w:t>
+      </w:r>
+      <w:r>
+        <w:rPr>
+          <w:rFonts w:ascii="Roboto" w:eastAsia="Times New Roman" w:hAnsi="Roboto" w:cs="Times New Roman"/>
+          <w:color w:val="333333"/>
+          <w:sz w:val="20"/>
+          <w:szCs w:val="20"/>
+        </w:rPr>
+        <w:t xml:space="preserve"> cập nhật hệ thống cơ sở dữ liệu trung tâm của trường và công bố trên cổng thông tin đào tạo.</w:t>
       </w:r>
       <w:r>
         <w:rPr>
@@ -11137,7 +11160,25 @@
           <w:sz w:val="20"/>
           <w:szCs w:val="20"/>
         </w:rPr>
-        <w:t>SV xem kết quả học tập trên cổng thông tin đào tạo và phản ánh ngay đến PĐT nếu có sai lệch giữa điểm tổng kết công bố tại cổng thông tin đào tạo và điểm tổng kết công bố trên các bảng điểm chính thức (có chữ ký của giảng viên, bộ môn/Khoa).</w:t>
+        <w:t xml:space="preserve">SV xem kết quả học tập trên cổng thông tin đào tạo và phản ánh ngay đến </w:t>
+      </w:r>
+      <w:r>
+        <w:rPr>
+          <w:rFonts w:ascii="Roboto" w:eastAsia="Times New Roman" w:hAnsi="Roboto" w:cs="Times New Roman"/>
+          <w:color w:val="000000"/>
+          <w:sz w:val="20"/>
+          <w:szCs w:val="20"/>
+        </w:rPr>
+        <w:t>AAO</w:t>
+      </w:r>
+      <w:r>
+        <w:rPr>
+          <w:rFonts w:ascii="Roboto" w:eastAsia="Times New Roman" w:hAnsi="Roboto" w:cs="Times New Roman"/>
+          <w:color w:val="000000"/>
+          <w:sz w:val="20"/>
+          <w:szCs w:val="20"/>
+        </w:rPr>
+        <w:t xml:space="preserve"> nếu có sai lệch giữa điểm tổng kết công bố tại cổng thông tin đào tạo và điểm tổng kết công bố trên các bảng điểm chính thức (có chữ ký của giảng viên, bộ môn/Khoa).</w:t>
       </w:r>
       <w:r>
         <w:rPr>
@@ -11157,7 +11198,7 @@
           <w:szCs w:val="20"/>
         </w:rPr>
         <w:br/>
-        <w:t>Để phúc tra bài thi cuối kỳ (hoặc bài thi lần hai), SV nộp đơn phúc tra tại PĐT trong vòng 5 ngày làm việc kể từ ngày Khoa công bố điểm và nộp điểm tại PĐT. PĐT sẽ chuyển phiếu chấm phúc tra đến giảng viên/bộ môn để xem xét bài thi, thực hiện điều chỉnh điểm (nếu có) và phản hồi về PĐT để công bố kết quả phúc tra.</w:t>
+        <w:t xml:space="preserve">Để phúc tra bài thi cuối kỳ (hoặc bài thi lần hai), SV nộp đơn phúc tra tại </w:t>
       </w:r>
       <w:r>
         <w:rPr>
@@ -11166,8 +11207,98 @@
           <w:sz w:val="20"/>
           <w:szCs w:val="20"/>
         </w:rPr>
+        <w:t>AAO</w:t>
+      </w:r>
+      <w:r>
+        <w:rPr>
+          <w:rFonts w:ascii="Roboto" w:eastAsia="Times New Roman" w:hAnsi="Roboto" w:cs="Times New Roman"/>
+          <w:color w:val="000000"/>
+          <w:sz w:val="20"/>
+          <w:szCs w:val="20"/>
+        </w:rPr>
+        <w:t xml:space="preserve"> trong vòng 5 ngày làm việc kể từ ngày Khoa công bố điểm và nộp điểm tại </w:t>
+      </w:r>
+      <w:r>
+        <w:rPr>
+          <w:rFonts w:ascii="Roboto" w:eastAsia="Times New Roman" w:hAnsi="Roboto" w:cs="Times New Roman"/>
+          <w:color w:val="000000"/>
+          <w:sz w:val="20"/>
+          <w:szCs w:val="20"/>
+        </w:rPr>
+        <w:t>AAO</w:t>
+      </w:r>
+      <w:r>
+        <w:rPr>
+          <w:rFonts w:ascii="Roboto" w:eastAsia="Times New Roman" w:hAnsi="Roboto" w:cs="Times New Roman"/>
+          <w:color w:val="000000"/>
+          <w:sz w:val="20"/>
+          <w:szCs w:val="20"/>
+        </w:rPr>
+        <w:t xml:space="preserve">. </w:t>
+      </w:r>
+      <w:r>
+        <w:rPr>
+          <w:rFonts w:ascii="Roboto" w:eastAsia="Times New Roman" w:hAnsi="Roboto" w:cs="Times New Roman"/>
+          <w:color w:val="000000"/>
+          <w:sz w:val="20"/>
+          <w:szCs w:val="20"/>
+        </w:rPr>
+        <w:t>AAO</w:t>
+      </w:r>
+      <w:r>
+        <w:rPr>
+          <w:rFonts w:ascii="Roboto" w:eastAsia="Times New Roman" w:hAnsi="Roboto" w:cs="Times New Roman"/>
+          <w:color w:val="000000"/>
+          <w:sz w:val="20"/>
+          <w:szCs w:val="20"/>
+        </w:rPr>
+        <w:t xml:space="preserve"> sẽ chuyển phiếu chấm phúc tra đến giảng viên/bộ môn để xem xét bài thi, thực hiện điều chỉnh điểm (nếu có) và phản hồi về </w:t>
+      </w:r>
+      <w:r>
+        <w:rPr>
+          <w:rFonts w:ascii="Roboto" w:eastAsia="Times New Roman" w:hAnsi="Roboto" w:cs="Times New Roman"/>
+          <w:color w:val="000000"/>
+          <w:sz w:val="20"/>
+          <w:szCs w:val="20"/>
+        </w:rPr>
+        <w:t>AAO</w:t>
+      </w:r>
+      <w:r>
+        <w:rPr>
+          <w:rFonts w:ascii="Roboto" w:eastAsia="Times New Roman" w:hAnsi="Roboto" w:cs="Times New Roman"/>
+          <w:color w:val="000000"/>
+          <w:sz w:val="20"/>
+          <w:szCs w:val="20"/>
+        </w:rPr>
+        <w:t xml:space="preserve"> để công bố kết quả phúc tra.</w:t>
+      </w:r>
+      <w:r>
+        <w:rPr>
+          <w:rFonts w:ascii="Roboto" w:eastAsia="Times New Roman" w:hAnsi="Roboto" w:cs="Times New Roman"/>
+          <w:color w:val="000000"/>
+          <w:sz w:val="20"/>
+          <w:szCs w:val="20"/>
+        </w:rPr>
         <w:br/>
-        <w:t>Không chấm phúc tra đối với môn thi bằng hình thức trắc nghiệm, môn thí nghiệm, thực tập, đồ án môn học, luận văn tốt nghiệp và bài thi vét (nếu có). Với môn thi bằng hình thức trắc nghiệm, nếu nhận thấy có sai biệt lớn giữa điểm công bố và điểm tự chấm theo đáp án, SV có thể đề nghị PĐT kiểm tra lại việc chấm.</w:t>
+        <w:t xml:space="preserve">Không chấm phúc tra đối với môn thi bằng hình thức trắc nghiệm, môn thí nghiệm, thực tập, đồ án môn học, luận văn tốt nghiệp và bài thi vét (nếu có). Với môn thi bằng hình thức trắc nghiệm, nếu nhận thấy có sai biệt lớn giữa điểm công bố và điểm tự chấm theo đáp án, SV có thể đề nghị </w:t>
+      </w:r>
+      <w:r>
+        <w:rPr>
+          <w:rFonts w:ascii="Roboto" w:eastAsia="Times New Roman" w:hAnsi="Roboto" w:cs="Times New Roman"/>
+          <w:color w:val="000000"/>
+          <w:sz w:val="20"/>
+          <w:szCs w:val="20"/>
+        </w:rPr>
+        <w:t>AAO</w:t>
+      </w:r>
+      <w:r>
+        <w:rPr>
+          <w:rFonts w:ascii="Roboto" w:eastAsia="Times New Roman" w:hAnsi="Roboto" w:cs="Times New Roman"/>
+          <w:color w:val="000000"/>
+          <w:sz w:val="20"/>
+          <w:szCs w:val="20"/>
+        </w:rPr>
+        <w:t xml:space="preserve"> kiểm tra lại việc chấm.</w:t>
       </w:r>
     </w:p>
     <w:p>
@@ -11339,7 +11470,43 @@
           <w:sz w:val="20"/>
           <w:szCs w:val="20"/>
         </w:rPr>
-        <w:t>- Trường hợp trùng lịch kiểm tra hoặc khẩn cấp (tang gia, nằm viện, …): SV hoặc người thân làm đơn đề nghị được kiểm tra bổ sung gửi PĐT kèm theo các minh chứng (trường hợp nằm viện phải có giấy nhập viện, không chấp nhận đơn thuốc/sổ khám bệnh/giấy bảo hiểm xã hội/…) trong 5 ngày tính từ ngày vắng kiểm tra (chỉ tính ngày làm việc). PĐT xem xét và thông báo đến GV để tổ chức kiểm tra bổ sung và lấy kết quả này làm điểm kiểm tra.</w:t>
+        <w:t xml:space="preserve">- Trường hợp trùng lịch kiểm tra hoặc khẩn cấp (tang gia, nằm viện, …): SV hoặc người thân làm đơn đề nghị được kiểm tra bổ sung gửi </w:t>
+      </w:r>
+      <w:r>
+        <w:rPr>
+          <w:rFonts w:ascii="Roboto" w:eastAsia="Times New Roman" w:hAnsi="Roboto" w:cs="Times New Roman"/>
+          <w:color w:val="333333"/>
+          <w:sz w:val="20"/>
+          <w:szCs w:val="20"/>
+        </w:rPr>
+        <w:t>AAO</w:t>
+      </w:r>
+      <w:r>
+        <w:rPr>
+          <w:rFonts w:ascii="Roboto" w:eastAsia="Times New Roman" w:hAnsi="Roboto" w:cs="Times New Roman"/>
+          <w:color w:val="333333"/>
+          <w:sz w:val="20"/>
+          <w:szCs w:val="20"/>
+        </w:rPr>
+        <w:t xml:space="preserve"> kèm theo các minh chứng (trường hợp nằm viện phải có giấy nhập viện, không chấp nhận đơn thuốc/sổ khám bệnh/giấy bảo hiểm xã hội/…) trong 5 ngày tính từ ngày vắng kiểm tra (chỉ tính ngày làm việc). </w:t>
+      </w:r>
+      <w:r>
+        <w:rPr>
+          <w:rFonts w:ascii="Roboto" w:eastAsia="Times New Roman" w:hAnsi="Roboto" w:cs="Times New Roman"/>
+          <w:color w:val="333333"/>
+          <w:sz w:val="20"/>
+          <w:szCs w:val="20"/>
+        </w:rPr>
+        <w:t>AAO</w:t>
+      </w:r>
+      <w:r>
+        <w:rPr>
+          <w:rFonts w:ascii="Roboto" w:eastAsia="Times New Roman" w:hAnsi="Roboto" w:cs="Times New Roman"/>
+          <w:color w:val="333333"/>
+          <w:sz w:val="20"/>
+          <w:szCs w:val="20"/>
+        </w:rPr>
+        <w:t xml:space="preserve"> xem xét và thông báo đến GV để tổ chức kiểm tra bổ sung và lấy kết quả này làm điểm kiểm tra.</w:t>
       </w:r>
     </w:p>
     <w:p>
@@ -11381,7 +11548,43 @@
           <w:sz w:val="20"/>
           <w:szCs w:val="20"/>
         </w:rPr>
-        <w:t>- Trường hợp trùng lịch thi hoặc có quyết định của trường cử đi thi, công tác: SV hoặc đơn vị liên quan làm đơn đề nghị được hoãn thi gửi PĐT kèm theo các xác nhận cần thiết trước ngày thi. PĐT xem xét và quyết định cho SV nhận điểm Hoãn thi (HT) cho phần điểm tổng kết (hủy các điểm thành phần đã có). SV phải đăng ký thi cuối kỳ trong thời hạn một năm học để lấy kết quả này làm điểm tổng kết thay thế cho điểm HT. Sau thời hạn này, nếu không có điểm thay thế thì điểm HT sẽ chuyển thành điểm vắng thi VT.</w:t>
+        <w:t xml:space="preserve">- Trường hợp trùng lịch thi hoặc có quyết định của trường cử đi thi, công tác: SV hoặc đơn vị liên quan làm đơn đề nghị được hoãn thi gửi </w:t>
+      </w:r>
+      <w:r>
+        <w:rPr>
+          <w:rFonts w:ascii="Roboto" w:eastAsia="Times New Roman" w:hAnsi="Roboto" w:cs="Times New Roman"/>
+          <w:color w:val="333333"/>
+          <w:sz w:val="20"/>
+          <w:szCs w:val="20"/>
+        </w:rPr>
+        <w:t>AAO</w:t>
+      </w:r>
+      <w:r>
+        <w:rPr>
+          <w:rFonts w:ascii="Roboto" w:eastAsia="Times New Roman" w:hAnsi="Roboto" w:cs="Times New Roman"/>
+          <w:color w:val="333333"/>
+          <w:sz w:val="20"/>
+          <w:szCs w:val="20"/>
+        </w:rPr>
+        <w:t xml:space="preserve"> kèm theo các xác nhận cần thiết trước ngày thi. </w:t>
+      </w:r>
+      <w:r>
+        <w:rPr>
+          <w:rFonts w:ascii="Roboto" w:eastAsia="Times New Roman" w:hAnsi="Roboto" w:cs="Times New Roman"/>
+          <w:color w:val="333333"/>
+          <w:sz w:val="20"/>
+          <w:szCs w:val="20"/>
+        </w:rPr>
+        <w:t>AAO</w:t>
+      </w:r>
+      <w:r>
+        <w:rPr>
+          <w:rFonts w:ascii="Roboto" w:eastAsia="Times New Roman" w:hAnsi="Roboto" w:cs="Times New Roman"/>
+          <w:color w:val="333333"/>
+          <w:sz w:val="20"/>
+          <w:szCs w:val="20"/>
+        </w:rPr>
+        <w:t xml:space="preserve"> xem xét và quyết định cho SV nhận điểm Hoãn thi (HT) cho phần điểm tổng kết (hủy các điểm thành phần đã có). SV phải đăng ký thi cuối kỳ trong thời hạn một năm học để lấy kết quả này làm điểm tổng kết thay thế cho điểm HT. Sau thời hạn này, nếu không có điểm thay thế thì điểm HT sẽ chuyển thành điểm vắng thi VT.</w:t>
       </w:r>
     </w:p>
     <w:p>
@@ -11402,7 +11605,7 @@
           <w:sz w:val="20"/>
           <w:szCs w:val="20"/>
         </w:rPr>
-        <w:t xml:space="preserve">- Trường hợp việc khẩn cấp (tang gia, nằm viện, …): SV hoặc người thân làm đơn đề nghị được vắng thi có phép, xin ý kiến của CBGD đang phụ trách SV, gửi PĐT kèm theo các minh chứng (trường hợp nằm viện phải có giấy nhập viện, không chấp nhận đơn thuốc/sổ khám bệnh/giấy bảo hiểm xã hội/…) trong vòng 5 </w:t>
+        <w:t xml:space="preserve">- Trường hợp việc khẩn cấp (tang gia, nằm viện, …): SV hoặc người thân làm đơn đề nghị được vắng thi có phép, xin ý kiến của CBGD đang phụ trách SV, gửi </w:t>
       </w:r>
       <w:r>
         <w:rPr>
@@ -11411,8 +11614,44 @@
           <w:sz w:val="20"/>
           <w:szCs w:val="20"/>
         </w:rPr>
+        <w:t>AAO</w:t>
+      </w:r>
+      <w:r>
+        <w:rPr>
+          <w:rFonts w:ascii="Roboto" w:eastAsia="Times New Roman" w:hAnsi="Roboto" w:cs="Times New Roman"/>
+          <w:color w:val="333333"/>
+          <w:sz w:val="20"/>
+          <w:szCs w:val="20"/>
+        </w:rPr>
+        <w:t xml:space="preserve"> kèm theo các minh chứng (trường hợp nằm viện phải có giấy nhập viện, không chấp nhận đơn thuốc/sổ khám bệnh/giấy bảo hiểm xã hội/…) trong vòng 5 </w:t>
+      </w:r>
+      <w:r>
+        <w:rPr>
+          <w:rFonts w:ascii="Roboto" w:eastAsia="Times New Roman" w:hAnsi="Roboto" w:cs="Times New Roman"/>
+          <w:color w:val="333333"/>
+          <w:sz w:val="20"/>
+          <w:szCs w:val="20"/>
+        </w:rPr>
         <w:lastRenderedPageBreak/>
-        <w:t>ngày tính từ ngày vắng thi (chỉ tính ngày làm việc). PĐT xem xét và quyết định cho SV nhận điểm Vắng thi có phép (VP) cho phần điểm tổng kết (hủy các điểm thành phần đã có), và chỉ cho phép khi SV không bị cấm thi cuối kỳ hoặc có điểm tổng kết dự kiến đủ điểm đạt (xem 15.2). Từ HK183 về trước, sau khi nhận điểm VP, SV phải đăng ký môn học này ở các học kỳ kế tiếp (không tính học phí một lần trong thời hạn một năm học, kể cả học kỳ dự thính). Từ HK191, sau khi nhận điểm VP, SV phải đăng ký thi cuối kỳ với môn học có mở trong thời hạn một năm học. Nếu SV thi đạt, thì điểm VP này sẽ được chuyển thành điểm Đạt (DT). Trong trường hợp SV thi không đạt, thì điểm thi sẽ được lấy làm điểm tổng kết thay thế cho điểm VP. Điểm VP sẽ không được thay thế bằng điểm các lần học sau và ĐTBTL được tính từ điểm cao nhất của các lần học (xem Điều 18, Điều 19, Điều 14).</w:t>
+        <w:t xml:space="preserve">ngày tính từ ngày vắng thi (chỉ tính ngày làm việc). </w:t>
+      </w:r>
+      <w:r>
+        <w:rPr>
+          <w:rFonts w:ascii="Roboto" w:eastAsia="Times New Roman" w:hAnsi="Roboto" w:cs="Times New Roman"/>
+          <w:color w:val="333333"/>
+          <w:sz w:val="20"/>
+          <w:szCs w:val="20"/>
+        </w:rPr>
+        <w:t>AAO</w:t>
+      </w:r>
+      <w:r>
+        <w:rPr>
+          <w:rFonts w:ascii="Roboto" w:eastAsia="Times New Roman" w:hAnsi="Roboto" w:cs="Times New Roman"/>
+          <w:color w:val="333333"/>
+          <w:sz w:val="20"/>
+          <w:szCs w:val="20"/>
+        </w:rPr>
+        <w:t xml:space="preserve"> xem xét và quyết định cho SV nhận điểm Vắng thi có phép (VP) cho phần điểm tổng kết (hủy các điểm thành phần đã có), và chỉ cho phép khi SV không bị cấm thi cuối kỳ hoặc có điểm tổng kết dự kiến đủ điểm đạt (xem 15.2). Từ HK183 về trước, sau khi nhận điểm VP, SV phải đăng ký môn học này ở các học kỳ kế tiếp (không tính học phí một lần trong thời hạn một năm học, kể cả học kỳ dự thính). Từ HK191, sau khi nhận điểm VP, SV phải đăng ký thi cuối kỳ với môn học có mở trong thời hạn một năm học. Nếu SV thi đạt, thì điểm VP này sẽ được chuyển thành điểm Đạt (DT). Trong trường hợp SV thi không đạt, thì điểm thi sẽ được lấy làm điểm tổng kết thay thế cho điểm VP. Điểm VP sẽ không được thay thế bằng điểm các lần học sau và ĐTBTL được tính từ điểm cao nhất của các lần học (xem Điều 18, Điều 19, Điều 14).</w:t>
       </w:r>
     </w:p>
     <w:p>
@@ -11517,7 +11756,25 @@
           <w:sz w:val="20"/>
           <w:szCs w:val="20"/>
         </w:rPr>
-        <w:t>- Các trường hợp vắng thi có lý do đặc biệt khác được PĐT xem xét riêng.</w:t>
+        <w:t xml:space="preserve">- Các trường hợp vắng thi có lý do đặc biệt khác được </w:t>
+      </w:r>
+      <w:r>
+        <w:rPr>
+          <w:rFonts w:ascii="Roboto" w:eastAsia="Times New Roman" w:hAnsi="Roboto" w:cs="Times New Roman"/>
+          <w:color w:val="333333"/>
+          <w:sz w:val="20"/>
+          <w:szCs w:val="20"/>
+        </w:rPr>
+        <w:t>AAO</w:t>
+      </w:r>
+      <w:r>
+        <w:rPr>
+          <w:rFonts w:ascii="Roboto" w:eastAsia="Times New Roman" w:hAnsi="Roboto" w:cs="Times New Roman"/>
+          <w:color w:val="333333"/>
+          <w:sz w:val="20"/>
+          <w:szCs w:val="20"/>
+        </w:rPr>
+        <w:t xml:space="preserve"> xem xét riêng.</w:t>
       </w:r>
     </w:p>
     <w:p>
@@ -11538,7 +11795,43 @@
           <w:sz w:val="20"/>
           <w:szCs w:val="20"/>
         </w:rPr>
-        <w:t>- Riêng các SV đã có quyết định nhận điểm I giữa kỳ hoặc cuối kỳ trước đây (hiện tại không còn áp dụng) và được phép thi xóa điểm I cần theo dõi lịch kiểm tra/thi và đăng ký xóa điểm I tại PĐT. Với các môn không còn tổ chức kiểm tra tập trung, sau khi nhận Phiếu xóa điểm I từ PĐT, SV cần liên hệ Khoa để biết lịch kiểm tra. SV được phép xóa điểm I trong lớp HK chính, dự thính hay lớp hè cùng hệ đào tạo. SV phải dự kiểm tra/thi xóa điểm I ngay khi môn được mở trong vòng một năm kế tiếp, sau thời hạn này điểm I chuyển thành điểm vắng thi VT (tương đương điểm 0).”</w:t>
+        <w:t xml:space="preserve">- Riêng các SV đã có quyết định nhận điểm I giữa kỳ hoặc cuối kỳ trước đây (hiện tại không còn áp dụng) và được phép thi xóa điểm I cần theo dõi lịch kiểm tra/thi và đăng ký xóa điểm I tại </w:t>
+      </w:r>
+      <w:r>
+        <w:rPr>
+          <w:rFonts w:ascii="Roboto" w:eastAsia="Times New Roman" w:hAnsi="Roboto" w:cs="Times New Roman"/>
+          <w:color w:val="000000"/>
+          <w:sz w:val="20"/>
+          <w:szCs w:val="20"/>
+        </w:rPr>
+        <w:t>AAO</w:t>
+      </w:r>
+      <w:r>
+        <w:rPr>
+          <w:rFonts w:ascii="Roboto" w:eastAsia="Times New Roman" w:hAnsi="Roboto" w:cs="Times New Roman"/>
+          <w:color w:val="000000"/>
+          <w:sz w:val="20"/>
+          <w:szCs w:val="20"/>
+        </w:rPr>
+        <w:t xml:space="preserve">. Với các môn không còn tổ chức kiểm tra tập trung, sau khi nhận Phiếu xóa điểm I từ </w:t>
+      </w:r>
+      <w:r>
+        <w:rPr>
+          <w:rFonts w:ascii="Roboto" w:eastAsia="Times New Roman" w:hAnsi="Roboto" w:cs="Times New Roman"/>
+          <w:color w:val="000000"/>
+          <w:sz w:val="20"/>
+          <w:szCs w:val="20"/>
+        </w:rPr>
+        <w:t>AAO</w:t>
+      </w:r>
+      <w:r>
+        <w:rPr>
+          <w:rFonts w:ascii="Roboto" w:eastAsia="Times New Roman" w:hAnsi="Roboto" w:cs="Times New Roman"/>
+          <w:color w:val="000000"/>
+          <w:sz w:val="20"/>
+          <w:szCs w:val="20"/>
+        </w:rPr>
+        <w:t>, SV cần liên hệ Khoa để biết lịch kiểm tra. SV được phép xóa điểm I trong lớp HK chính, dự thính hay lớp hè cùng hệ đào tạo. SV phải dự kiểm tra/thi xóa điểm I ngay khi môn được mở trong vòng một năm kế tiếp, sau thời hạn này điểm I chuyển thành điểm vắng thi VT (tương đương điểm 0).”</w:t>
       </w:r>
       <w:r>
         <w:rPr>
@@ -11648,7 +11941,7 @@
           <w:szCs w:val="20"/>
         </w:rPr>
         <w:br/>
-        <w:t>- SV đạt thành tích xuất sắc hoặc đặc biệt trong quá trình học (theo tiêu chí do Khoa công bố vào đầu học kỳ) được Khoa xét miễn thi và ghi điểm thưởng hoặc điểm miễn thi (MT) vào bảng điểm học kỳ (theo đề xuất của GV và Bộ môn) và chuyển đến PĐT ra quyết định.</w:t>
+        <w:t xml:space="preserve">- SV đạt thành tích xuất sắc hoặc đặc biệt trong quá trình học (theo tiêu chí do Khoa công bố vào đầu học kỳ) được Khoa xét miễn thi và ghi điểm thưởng hoặc điểm miễn thi (MT) vào bảng điểm học kỳ (theo đề xuất của GV và Bộ môn) và chuyển đến </w:t>
       </w:r>
       <w:r>
         <w:rPr>
@@ -11657,8 +11950,44 @@
           <w:sz w:val="20"/>
           <w:szCs w:val="20"/>
         </w:rPr>
+        <w:t>AAO</w:t>
+      </w:r>
+      <w:r>
+        <w:rPr>
+          <w:rFonts w:ascii="Roboto" w:eastAsia="Times New Roman" w:hAnsi="Roboto" w:cs="Times New Roman"/>
+          <w:color w:val="000000"/>
+          <w:sz w:val="20"/>
+          <w:szCs w:val="20"/>
+        </w:rPr>
+        <w:t xml:space="preserve"> ra quyết định.</w:t>
+      </w:r>
+      <w:r>
+        <w:rPr>
+          <w:rFonts w:ascii="Roboto" w:eastAsia="Times New Roman" w:hAnsi="Roboto" w:cs="Times New Roman"/>
+          <w:color w:val="000000"/>
+          <w:sz w:val="20"/>
+          <w:szCs w:val="20"/>
+        </w:rPr>
         <w:br/>
-        <w:t>- SV đạt kết quả cao trong các kỳ thi Olympic cấp quốc gia; là thành viên dự thi Olympic quốc tế; đạt kết quả xuất sắc trong các cuộc thi chuyên đề cấp trường; có báo cáo khoa học ở cấp ĐHQG, cấp quốc gia: được đơn vị tổ chức xét miễn thi và ghi điểm thưởng vào bảng điểm học kỳ cho môn học có liên quan trực tiếp với các môn, chuyên đề nêu trên (với sự đồng ý của GV phụ trách môn học) và chuyển đến PĐT ra quyết định. Nếu môn học đã thi và đã có điểm thì điểm thưởng được ghi vào mục điểm chuyển/bảo lưu.</w:t>
+        <w:t xml:space="preserve">- SV đạt kết quả cao trong các kỳ thi Olympic cấp quốc gia; là thành viên dự thi Olympic quốc tế; đạt kết quả xuất sắc trong các cuộc thi chuyên đề cấp trường; có báo cáo khoa học ở cấp ĐHQG, cấp quốc gia: được đơn vị tổ chức xét miễn thi và ghi điểm thưởng vào bảng điểm học kỳ cho môn học có liên quan trực tiếp với các môn, chuyên đề nêu trên (với sự đồng ý của GV phụ trách môn học) và chuyển đến </w:t>
+      </w:r>
+      <w:r>
+        <w:rPr>
+          <w:rFonts w:ascii="Roboto" w:eastAsia="Times New Roman" w:hAnsi="Roboto" w:cs="Times New Roman"/>
+          <w:color w:val="000000"/>
+          <w:sz w:val="20"/>
+          <w:szCs w:val="20"/>
+        </w:rPr>
+        <w:t>AAO</w:t>
+      </w:r>
+      <w:r>
+        <w:rPr>
+          <w:rFonts w:ascii="Roboto" w:eastAsia="Times New Roman" w:hAnsi="Roboto" w:cs="Times New Roman"/>
+          <w:color w:val="000000"/>
+          <w:sz w:val="20"/>
+          <w:szCs w:val="20"/>
+        </w:rPr>
+        <w:t xml:space="preserve"> ra quyết định. Nếu môn học đã thi và đã có điểm thì điểm thưởng được ghi vào mục điểm chuyển/bảo lưu.</w:t>
       </w:r>
       <w:r>
         <w:rPr>
@@ -13264,7 +13593,25 @@
           <w:szCs w:val="20"/>
         </w:rPr>
         <w:br/>
-        <w:t>Các quyết định tạm dừng, thu nhận do Hiệu trưởng quyết định theo đề xuất của PĐT.</w:t>
+        <w:t xml:space="preserve">Các quyết định tạm dừng, thu nhận do Hiệu trưởng quyết định theo đề xuất của </w:t>
+      </w:r>
+      <w:r>
+        <w:rPr>
+          <w:rFonts w:ascii="Roboto" w:eastAsia="Times New Roman" w:hAnsi="Roboto" w:cs="Times New Roman"/>
+          <w:color w:val="000000"/>
+          <w:sz w:val="20"/>
+          <w:szCs w:val="20"/>
+        </w:rPr>
+        <w:t>AAO</w:t>
+      </w:r>
+      <w:r>
+        <w:rPr>
+          <w:rFonts w:ascii="Roboto" w:eastAsia="Times New Roman" w:hAnsi="Roboto" w:cs="Times New Roman"/>
+          <w:color w:val="000000"/>
+          <w:sz w:val="20"/>
+          <w:szCs w:val="20"/>
+        </w:rPr>
+        <w:t>.</w:t>
       </w:r>
       <w:r>
         <w:rPr>
@@ -13469,7 +13816,25 @@
           <w:szCs w:val="20"/>
         </w:rPr>
         <w:br/>
-        <w:t>Các quyết định thôi học, tạm thu nhận do Hiệu trưởng quyết định theo đề xuất của PĐT.</w:t>
+        <w:t xml:space="preserve">Các quyết định thôi học, tạm thu nhận do Hiệu trưởng quyết định theo đề xuất của </w:t>
+      </w:r>
+      <w:r>
+        <w:rPr>
+          <w:rFonts w:ascii="Roboto" w:eastAsia="Times New Roman" w:hAnsi="Roboto" w:cs="Times New Roman"/>
+          <w:color w:val="000000"/>
+          <w:sz w:val="20"/>
+          <w:szCs w:val="20"/>
+        </w:rPr>
+        <w:t>AAO</w:t>
+      </w:r>
+      <w:r>
+        <w:rPr>
+          <w:rFonts w:ascii="Roboto" w:eastAsia="Times New Roman" w:hAnsi="Roboto" w:cs="Times New Roman"/>
+          <w:color w:val="000000"/>
+          <w:sz w:val="20"/>
+          <w:szCs w:val="20"/>
+        </w:rPr>
+        <w:t>.</w:t>
       </w:r>
       <w:r>
         <w:rPr>
@@ -13678,7 +14043,25 @@
           <w:szCs w:val="20"/>
         </w:rPr>
         <w:br/>
-        <w:t>Các trường hợp có lý do đặc biệt sẽ do Hiệu trưởng xem xét theo đề xuất của PĐT và ra quyết định tạm thu nhận.</w:t>
+        <w:t xml:space="preserve">Các trường hợp có lý do đặc biệt sẽ do Hiệu trưởng xem xét theo đề xuất của </w:t>
+      </w:r>
+      <w:r>
+        <w:rPr>
+          <w:rFonts w:ascii="Roboto" w:eastAsia="Times New Roman" w:hAnsi="Roboto" w:cs="Times New Roman"/>
+          <w:color w:val="000000"/>
+          <w:sz w:val="20"/>
+          <w:szCs w:val="20"/>
+        </w:rPr>
+        <w:t>AAO</w:t>
+      </w:r>
+      <w:r>
+        <w:rPr>
+          <w:rFonts w:ascii="Roboto" w:eastAsia="Times New Roman" w:hAnsi="Roboto" w:cs="Times New Roman"/>
+          <w:color w:val="000000"/>
+          <w:sz w:val="20"/>
+          <w:szCs w:val="20"/>
+        </w:rPr>
+        <w:t xml:space="preserve"> và ra quyết định tạm thu nhận.</w:t>
       </w:r>
       <w:r>
         <w:rPr>
@@ -13922,13 +14305,7 @@
         <w:rPr>
           <w:rStyle w:val="Heading3Char"/>
         </w:rPr>
-        <w:t xml:space="preserve">30.1. </w:t>
-      </w:r>
-      <w:r>
-        <w:rPr>
-          <w:rStyle w:val="Heading3Char"/>
-        </w:rPr>
-        <w:t>Assign major</w:t>
+        <w:t>30.1. Assign major</w:t>
       </w:r>
       <w:r>
         <w:rPr>
@@ -14604,16 +14981,7 @@
                 <w:sz w:val="20"/>
                 <w:szCs w:val="20"/>
               </w:rPr>
-              <w:t xml:space="preserve">English </w:t>
-            </w:r>
-            <w:r>
-              <w:rPr>
-                <w:rFonts w:ascii="Arial" w:eastAsia="Times New Roman" w:hAnsi="Arial" w:cs="Arial"/>
-                <w:color w:val="000000"/>
-                <w:sz w:val="20"/>
-                <w:szCs w:val="20"/>
-              </w:rPr>
-              <w:t>2</w:t>
+              <w:t>English 2</w:t>
             </w:r>
           </w:p>
         </w:tc>
@@ -14723,16 +15091,7 @@
                 <w:sz w:val="20"/>
                 <w:szCs w:val="20"/>
               </w:rPr>
-              <w:t xml:space="preserve">English </w:t>
-            </w:r>
-            <w:r>
-              <w:rPr>
-                <w:rFonts w:ascii="Arial" w:eastAsia="Times New Roman" w:hAnsi="Arial" w:cs="Arial"/>
-                <w:color w:val="000000"/>
-                <w:sz w:val="20"/>
-                <w:szCs w:val="20"/>
-              </w:rPr>
-              <w:t>3</w:t>
+              <w:t>English 3</w:t>
             </w:r>
           </w:p>
         </w:tc>
@@ -14766,16 +15125,7 @@
                 <w:sz w:val="20"/>
                 <w:szCs w:val="20"/>
               </w:rPr>
-              <w:t>English 1</w:t>
-            </w:r>
-            <w:r>
-              <w:rPr>
-                <w:rFonts w:ascii="Arial" w:eastAsia="Times New Roman" w:hAnsi="Arial" w:cs="Arial"/>
-                <w:color w:val="000000"/>
-                <w:sz w:val="20"/>
-                <w:szCs w:val="20"/>
-              </w:rPr>
-              <w:t>, 2</w:t>
+              <w:t>English 1, 2</w:t>
             </w:r>
           </w:p>
         </w:tc>
@@ -14854,16 +15204,7 @@
                 <w:sz w:val="20"/>
                 <w:szCs w:val="20"/>
               </w:rPr>
-              <w:t xml:space="preserve">English </w:t>
-            </w:r>
-            <w:r>
-              <w:rPr>
-                <w:rFonts w:ascii="Arial" w:eastAsia="Times New Roman" w:hAnsi="Arial" w:cs="Arial"/>
-                <w:color w:val="000000"/>
-                <w:sz w:val="20"/>
-                <w:szCs w:val="20"/>
-              </w:rPr>
-              <w:t>4</w:t>
+              <w:t>English 4</w:t>
             </w:r>
           </w:p>
         </w:tc>
@@ -14900,16 +15241,7 @@
                 <w:sz w:val="20"/>
                 <w:szCs w:val="20"/>
               </w:rPr>
-              <w:t>English 1</w:t>
-            </w:r>
-            <w:r>
-              <w:rPr>
-                <w:rFonts w:ascii="Arial" w:eastAsia="Times New Roman" w:hAnsi="Arial" w:cs="Arial"/>
-                <w:color w:val="000000"/>
-                <w:sz w:val="20"/>
-                <w:szCs w:val="20"/>
-              </w:rPr>
-              <w:t>, 2, 3</w:t>
+              <w:t>English 1, 2, 3</w:t>
             </w:r>
           </w:p>
         </w:tc>
@@ -15038,16 +15370,7 @@
                 <w:sz w:val="20"/>
                 <w:szCs w:val="20"/>
               </w:rPr>
-              <w:t>English 1</w:t>
-            </w:r>
-            <w:r>
-              <w:rPr>
-                <w:rFonts w:ascii="Arial" w:eastAsia="Times New Roman" w:hAnsi="Arial" w:cs="Arial"/>
-                <w:color w:val="000000"/>
-                <w:sz w:val="20"/>
-                <w:szCs w:val="20"/>
-              </w:rPr>
-              <w:t>, 2, 3, 4</w:t>
+              <w:t>English 1, 2, 3, 4</w:t>
             </w:r>
           </w:p>
         </w:tc>
@@ -16824,13 +17147,7 @@
         <w:rPr>
           <w:lang w:val="en"/>
         </w:rPr>
-        <w:t xml:space="preserve"> </w:t>
-      </w:r>
-      <w:r>
-        <w:rPr>
-          <w:lang w:val="en"/>
-        </w:rPr>
-        <w:t>will be forced to drop out of school.</w:t>
+        <w:t xml:space="preserve"> will be forced to drop out of school.</w:t>
       </w:r>
     </w:p>
     <w:p>
@@ -19820,15 +20137,7 @@
                 <w:sz w:val="24"/>
                 <w:szCs w:val="24"/>
               </w:rPr>
-              <w:t>Cummulative</w:t>
-            </w:r>
-            <w:r>
-              <w:rPr>
-                <w:rFonts w:eastAsia="Times New Roman" w:cstheme="minorHAnsi"/>
-                <w:sz w:val="24"/>
-                <w:szCs w:val="24"/>
-              </w:rPr>
-              <w:t xml:space="preserve"> </w:t>
+              <w:t xml:space="preserve">Cummulative </w:t>
             </w:r>
             <w:r>
               <w:rPr>
@@ -20291,15 +20600,7 @@
                 <w:sz w:val="24"/>
                 <w:szCs w:val="24"/>
               </w:rPr>
-              <w:t xml:space="preserve">Planning and Finance </w:t>
-            </w:r>
-            <w:r>
-              <w:rPr>
-                <w:rFonts w:eastAsia="Times New Roman" w:cstheme="minorHAnsi"/>
-                <w:sz w:val="24"/>
-                <w:szCs w:val="24"/>
-              </w:rPr>
-              <w:t>Office</w:t>
+              <w:t>Planning and Finance Office</w:t>
             </w:r>
           </w:p>
         </w:tc>
@@ -20701,15 +21002,7 @@
                 <w:sz w:val="24"/>
                 <w:szCs w:val="24"/>
               </w:rPr>
-              <w:t>Cummulative credits from all training time</w:t>
-            </w:r>
-            <w:r>
-              <w:rPr>
-                <w:rFonts w:eastAsia="Times New Roman" w:cstheme="minorHAnsi"/>
-                <w:sz w:val="24"/>
-                <w:szCs w:val="24"/>
-              </w:rPr>
-              <w:t xml:space="preserve"> of a major</w:t>
+              <w:t>Cummulative credits from all training time of a major</w:t>
             </w:r>
             <w:r>
               <w:rPr>
@@ -23635,4 +23928,16 @@
     </a:ext>
   </a:extLst>
 </a:theme>
+</file>
+
+<file path=customXml/item1.xml><?xml version="1.0" encoding="utf-8"?>
+<b:Sources xmlns:b="http://schemas.openxmlformats.org/officeDocument/2006/bibliography" xmlns="http://schemas.openxmlformats.org/officeDocument/2006/bibliography" SelectedStyle="\APASixthEditionOfficeOnline.xsl" StyleName="APA" Version="6"/>
+</file>
+
+<file path=customXml/itemProps1.xml><?xml version="1.0" encoding="utf-8"?>
+<ds:datastoreItem xmlns:ds="http://schemas.openxmlformats.org/officeDocument/2006/customXml" ds:itemID="{9DE5FF95-6251-4F2B-8541-7F270721EBEA}">
+  <ds:schemaRefs>
+    <ds:schemaRef ds:uri="http://schemas.openxmlformats.org/officeDocument/2006/bibliography"/>
+  </ds:schemaRefs>
+</ds:datastoreItem>
 </file>
</xml_diff>